<commit_message>
Added a list for the goal positions so it can be expanded more easily by desingers. also made changes to included documentation
</commit_message>
<xml_diff>
--- a/ReadMe.docx
+++ b/ReadMe.docx
@@ -7,19 +7,31 @@
         <w:pStyle w:val="Normal"/>
         <w:spacing w:before="57" w:after="57"/>
         <w:jc w:val="left"/>
-        <w:rPr>
-          <w:rFonts w:ascii="Arial" w:hAnsi="Arial"/>
-          <w:sz w:val="24"/>
-          <w:szCs w:val="24"/>
-        </w:rPr>
-      </w:pPr>
-      <w:r>
-        <w:rPr>
-          <w:rFonts w:ascii="Arial" w:hAnsi="Arial"/>
-          <w:sz w:val="24"/>
-          <w:szCs w:val="24"/>
-        </w:rPr>
-        <w:t>A quick run down of what’s going on in this project</w:t>
+        <w:rPr/>
+      </w:pPr>
+      <w:r>
+        <w:rPr>
+          <w:rFonts w:ascii="Arial" w:hAnsi="Arial"/>
+          <w:sz w:val="24"/>
+          <w:szCs w:val="24"/>
+        </w:rPr>
+        <w:t xml:space="preserve">A quick run down of what’s </w:t>
+      </w:r>
+      <w:r>
+        <w:rPr>
+          <w:rFonts w:ascii="Arial" w:hAnsi="Arial"/>
+          <w:sz w:val="24"/>
+          <w:szCs w:val="24"/>
+        </w:rPr>
+        <w:t xml:space="preserve">happening </w:t>
+      </w:r>
+      <w:r>
+        <w:rPr>
+          <w:rFonts w:ascii="Arial" w:hAnsi="Arial"/>
+          <w:sz w:val="24"/>
+          <w:szCs w:val="24"/>
+        </w:rPr>
+        <w:t>in this project</w:t>
       </w:r>
     </w:p>
     <w:p>
@@ -74,19 +86,15 @@
         </w:numPr>
         <w:spacing w:before="57" w:after="57"/>
         <w:jc w:val="left"/>
-        <w:rPr>
-          <w:rFonts w:ascii="Arial" w:hAnsi="Arial"/>
-          <w:sz w:val="24"/>
-          <w:szCs w:val="24"/>
-        </w:rPr>
-      </w:pPr>
-      <w:r>
-        <w:rPr>
-          <w:rFonts w:ascii="Arial" w:hAnsi="Arial"/>
-          <w:sz w:val="24"/>
-          <w:szCs w:val="24"/>
-        </w:rPr>
-        <w:t>A game play controller object is also in the scene. This controls the enemy placement</w:t>
+        <w:rPr/>
+      </w:pPr>
+      <w:r>
+        <w:rPr>
+          <w:rFonts w:ascii="Arial" w:hAnsi="Arial"/>
+          <w:sz w:val="24"/>
+          <w:szCs w:val="24"/>
+        </w:rPr>
+        <w:t>A gameplay controller object is also in the scene. This controls the enemy placement</w:t>
       </w:r>
     </w:p>
     <w:p>
@@ -98,19 +106,31 @@
         </w:numPr>
         <w:spacing w:before="57" w:after="57"/>
         <w:jc w:val="left"/>
-        <w:rPr>
-          <w:rFonts w:ascii="Arial" w:hAnsi="Arial"/>
-          <w:sz w:val="24"/>
-          <w:szCs w:val="24"/>
-        </w:rPr>
-      </w:pPr>
-      <w:r>
-        <w:rPr>
-          <w:rFonts w:ascii="Arial" w:hAnsi="Arial"/>
-          <w:sz w:val="24"/>
-          <w:szCs w:val="24"/>
-        </w:rPr>
-        <w:t>To edit the parameters of the scene click on the scriptable object in Assets/Resources/Config.</w:t>
+        <w:rPr/>
+      </w:pPr>
+      <w:r>
+        <w:rPr>
+          <w:rFonts w:ascii="Arial" w:hAnsi="Arial"/>
+          <w:sz w:val="24"/>
+          <w:szCs w:val="24"/>
+        </w:rPr>
+        <w:t xml:space="preserve">To edit the parameters of the scene click on the scriptable object in Assets/Resources/Config </w:t>
+      </w:r>
+      <w:r>
+        <w:rPr>
+          <w:rFonts w:ascii="Arial" w:hAnsi="Arial"/>
+          <w:sz w:val="24"/>
+          <w:szCs w:val="24"/>
+        </w:rPr>
+        <w:t>called SceneConfig</w:t>
+      </w:r>
+      <w:r>
+        <w:rPr>
+          <w:rFonts w:ascii="Arial" w:hAnsi="Arial"/>
+          <w:sz w:val="24"/>
+          <w:szCs w:val="24"/>
+        </w:rPr>
+        <w:t>.</w:t>
       </w:r>
     </w:p>
     <w:p>
@@ -146,27 +166,15 @@
         </w:numPr>
         <w:spacing w:before="57" w:after="57"/>
         <w:jc w:val="left"/>
-        <w:rPr>
-          <w:rFonts w:ascii="Arial" w:hAnsi="Arial"/>
-          <w:sz w:val="24"/>
-          <w:szCs w:val="24"/>
-        </w:rPr>
-      </w:pPr>
-      <w:r>
-        <w:rPr>
-          <w:rFonts w:ascii="Arial" w:hAnsi="Arial"/>
-          <w:sz w:val="24"/>
-          <w:szCs w:val="24"/>
-        </w:rPr>
-        <w:t xml:space="preserve">The player then runs through the PlayerController script that </w:t>
-      </w:r>
-      <w:r>
-        <w:rPr>
-          <w:rFonts w:ascii="Arial" w:hAnsi="Arial"/>
-          <w:sz w:val="24"/>
-          <w:szCs w:val="24"/>
-        </w:rPr>
-        <w:t>moves them to each of their goals.</w:t>
+        <w:rPr/>
+      </w:pPr>
+      <w:r>
+        <w:rPr>
+          <w:rFonts w:ascii="Arial" w:hAnsi="Arial"/>
+          <w:sz w:val="24"/>
+          <w:szCs w:val="24"/>
+        </w:rPr>
+        <w:t>The player then runs through the PlayerController script that moves them to each of their goals.</w:t>
       </w:r>
     </w:p>
     <w:p>
@@ -364,15 +372,7 @@
           <w:sz w:val="24"/>
           <w:szCs w:val="24"/>
         </w:rPr>
-        <w:t xml:space="preserve">Timescale: to pause the game </w:t>
-      </w:r>
-      <w:r>
-        <w:rPr>
-          <w:rFonts w:ascii="Arial" w:hAnsi="Arial"/>
-          <w:sz w:val="24"/>
-          <w:szCs w:val="24"/>
-        </w:rPr>
-        <w:t>while the main menu is present</w:t>
+        <w:t>Timescale: to pause the game while the main menu is present</w:t>
       </w:r>
     </w:p>
     <w:p>
@@ -396,7 +396,7 @@
           <w:sz w:val="24"/>
           <w:szCs w:val="24"/>
         </w:rPr>
-        <w:t>Animator: to add a bobbing animation for walking and a spinning animation to indicate the player has reached all their goals</w:t>
+        <w:t>Animator: to add a spinning animation to indicate the player has reached all their goals</w:t>
       </w:r>
     </w:p>
     <w:p>
@@ -534,18 +534,10 @@
         <w:pStyle w:val="Normal"/>
         <w:spacing w:before="57" w:after="57"/>
         <w:jc w:val="left"/>
-        <w:rPr>
-          <w:rFonts w:ascii="Arial" w:hAnsi="Arial"/>
-          <w:sz w:val="24"/>
-          <w:szCs w:val="24"/>
-        </w:rPr>
-      </w:pPr>
-      <w:r>
-        <w:rPr>
-          <w:rFonts w:ascii="Arial" w:hAnsi="Arial"/>
-          <w:sz w:val="24"/>
-          <w:szCs w:val="24"/>
-        </w:rPr>
+        <w:rPr/>
+      </w:pPr>
+      <w:r>
+        <w:rPr/>
       </w:r>
     </w:p>
     <w:sectPr>
@@ -577,6 +569,7 @@
       </w:pPr>
       <w:rPr>
         <w:rFonts w:ascii="Symbol" w:hAnsi="Symbol" w:cs="Symbol" w:hint="default"/>
+        <w:sz w:val="24"/>
         <w:rFonts w:cs="OpenSymbol"/>
       </w:rPr>
     </w:lvl>
@@ -723,6 +716,7 @@
       </w:pPr>
       <w:rPr>
         <w:rFonts w:ascii="Symbol" w:hAnsi="Symbol" w:cs="Symbol" w:hint="default"/>
+        <w:sz w:val="24"/>
         <w:rFonts w:cs="OpenSymbol"/>
       </w:rPr>
     </w:lvl>
@@ -966,6 +960,7 @@
       <w:rPr>
         <w:rFonts w:ascii="Times New Roman" w:hAnsi="Times New Roman" w:eastAsia="NSimSun" w:cs="Arial"/>
         <w:kern w:val="2"/>
+        <w:sz w:val="20"/>
         <w:szCs w:val="24"/>
         <w:lang w:val="en-GB" w:eastAsia="zh-CN" w:bidi="hi-IN"/>
       </w:rPr>
@@ -1003,6 +998,262 @@
     <w:qFormat/>
     <w:rPr/>
   </w:style>
+  <w:style w:type="character" w:styleId="ListLabel1">
+    <w:name w:val="ListLabel 1"/>
+    <w:qFormat/>
+    <w:rPr>
+      <w:rFonts w:ascii="Arial" w:hAnsi="Arial" w:cs="OpenSymbol"/>
+      <w:sz w:val="24"/>
+    </w:rPr>
+  </w:style>
+  <w:style w:type="character" w:styleId="ListLabel2">
+    <w:name w:val="ListLabel 2"/>
+    <w:qFormat/>
+    <w:rPr>
+      <w:rFonts w:cs="OpenSymbol"/>
+    </w:rPr>
+  </w:style>
+  <w:style w:type="character" w:styleId="ListLabel3">
+    <w:name w:val="ListLabel 3"/>
+    <w:qFormat/>
+    <w:rPr>
+      <w:rFonts w:cs="OpenSymbol"/>
+    </w:rPr>
+  </w:style>
+  <w:style w:type="character" w:styleId="ListLabel4">
+    <w:name w:val="ListLabel 4"/>
+    <w:qFormat/>
+    <w:rPr>
+      <w:rFonts w:cs="OpenSymbol"/>
+    </w:rPr>
+  </w:style>
+  <w:style w:type="character" w:styleId="ListLabel5">
+    <w:name w:val="ListLabel 5"/>
+    <w:qFormat/>
+    <w:rPr>
+      <w:rFonts w:cs="OpenSymbol"/>
+    </w:rPr>
+  </w:style>
+  <w:style w:type="character" w:styleId="ListLabel6">
+    <w:name w:val="ListLabel 6"/>
+    <w:qFormat/>
+    <w:rPr>
+      <w:rFonts w:cs="OpenSymbol"/>
+    </w:rPr>
+  </w:style>
+  <w:style w:type="character" w:styleId="ListLabel7">
+    <w:name w:val="ListLabel 7"/>
+    <w:qFormat/>
+    <w:rPr>
+      <w:rFonts w:cs="OpenSymbol"/>
+    </w:rPr>
+  </w:style>
+  <w:style w:type="character" w:styleId="ListLabel8">
+    <w:name w:val="ListLabel 8"/>
+    <w:qFormat/>
+    <w:rPr>
+      <w:rFonts w:cs="OpenSymbol"/>
+    </w:rPr>
+  </w:style>
+  <w:style w:type="character" w:styleId="ListLabel9">
+    <w:name w:val="ListLabel 9"/>
+    <w:qFormat/>
+    <w:rPr>
+      <w:rFonts w:cs="OpenSymbol"/>
+    </w:rPr>
+  </w:style>
+  <w:style w:type="character" w:styleId="ListLabel10">
+    <w:name w:val="ListLabel 10"/>
+    <w:qFormat/>
+    <w:rPr>
+      <w:rFonts w:ascii="Arial" w:hAnsi="Arial" w:cs="OpenSymbol"/>
+      <w:sz w:val="24"/>
+    </w:rPr>
+  </w:style>
+  <w:style w:type="character" w:styleId="ListLabel11">
+    <w:name w:val="ListLabel 11"/>
+    <w:qFormat/>
+    <w:rPr>
+      <w:rFonts w:cs="OpenSymbol"/>
+    </w:rPr>
+  </w:style>
+  <w:style w:type="character" w:styleId="ListLabel12">
+    <w:name w:val="ListLabel 12"/>
+    <w:qFormat/>
+    <w:rPr>
+      <w:rFonts w:cs="OpenSymbol"/>
+    </w:rPr>
+  </w:style>
+  <w:style w:type="character" w:styleId="ListLabel13">
+    <w:name w:val="ListLabel 13"/>
+    <w:qFormat/>
+    <w:rPr>
+      <w:rFonts w:cs="OpenSymbol"/>
+    </w:rPr>
+  </w:style>
+  <w:style w:type="character" w:styleId="ListLabel14">
+    <w:name w:val="ListLabel 14"/>
+    <w:qFormat/>
+    <w:rPr>
+      <w:rFonts w:cs="OpenSymbol"/>
+    </w:rPr>
+  </w:style>
+  <w:style w:type="character" w:styleId="ListLabel15">
+    <w:name w:val="ListLabel 15"/>
+    <w:qFormat/>
+    <w:rPr>
+      <w:rFonts w:cs="OpenSymbol"/>
+    </w:rPr>
+  </w:style>
+  <w:style w:type="character" w:styleId="ListLabel16">
+    <w:name w:val="ListLabel 16"/>
+    <w:qFormat/>
+    <w:rPr>
+      <w:rFonts w:cs="OpenSymbol"/>
+    </w:rPr>
+  </w:style>
+  <w:style w:type="character" w:styleId="ListLabel17">
+    <w:name w:val="ListLabel 17"/>
+    <w:qFormat/>
+    <w:rPr>
+      <w:rFonts w:cs="OpenSymbol"/>
+    </w:rPr>
+  </w:style>
+  <w:style w:type="character" w:styleId="ListLabel18">
+    <w:name w:val="ListLabel 18"/>
+    <w:qFormat/>
+    <w:rPr>
+      <w:rFonts w:cs="OpenSymbol"/>
+    </w:rPr>
+  </w:style>
+  <w:style w:type="character" w:styleId="ListLabel19">
+    <w:name w:val="ListLabel 19"/>
+    <w:qFormat/>
+    <w:rPr>
+      <w:rFonts w:ascii="Arial" w:hAnsi="Arial" w:cs="OpenSymbol"/>
+      <w:sz w:val="24"/>
+    </w:rPr>
+  </w:style>
+  <w:style w:type="character" w:styleId="ListLabel20">
+    <w:name w:val="ListLabel 20"/>
+    <w:qFormat/>
+    <w:rPr>
+      <w:rFonts w:cs="OpenSymbol"/>
+    </w:rPr>
+  </w:style>
+  <w:style w:type="character" w:styleId="ListLabel21">
+    <w:name w:val="ListLabel 21"/>
+    <w:qFormat/>
+    <w:rPr>
+      <w:rFonts w:cs="OpenSymbol"/>
+    </w:rPr>
+  </w:style>
+  <w:style w:type="character" w:styleId="ListLabel22">
+    <w:name w:val="ListLabel 22"/>
+    <w:qFormat/>
+    <w:rPr>
+      <w:rFonts w:cs="OpenSymbol"/>
+    </w:rPr>
+  </w:style>
+  <w:style w:type="character" w:styleId="ListLabel23">
+    <w:name w:val="ListLabel 23"/>
+    <w:qFormat/>
+    <w:rPr>
+      <w:rFonts w:cs="OpenSymbol"/>
+    </w:rPr>
+  </w:style>
+  <w:style w:type="character" w:styleId="ListLabel24">
+    <w:name w:val="ListLabel 24"/>
+    <w:qFormat/>
+    <w:rPr>
+      <w:rFonts w:cs="OpenSymbol"/>
+    </w:rPr>
+  </w:style>
+  <w:style w:type="character" w:styleId="ListLabel25">
+    <w:name w:val="ListLabel 25"/>
+    <w:qFormat/>
+    <w:rPr>
+      <w:rFonts w:cs="OpenSymbol"/>
+    </w:rPr>
+  </w:style>
+  <w:style w:type="character" w:styleId="ListLabel26">
+    <w:name w:val="ListLabel 26"/>
+    <w:qFormat/>
+    <w:rPr>
+      <w:rFonts w:cs="OpenSymbol"/>
+    </w:rPr>
+  </w:style>
+  <w:style w:type="character" w:styleId="ListLabel27">
+    <w:name w:val="ListLabel 27"/>
+    <w:qFormat/>
+    <w:rPr>
+      <w:rFonts w:cs="OpenSymbol"/>
+    </w:rPr>
+  </w:style>
+  <w:style w:type="character" w:styleId="ListLabel28">
+    <w:name w:val="ListLabel 28"/>
+    <w:qFormat/>
+    <w:rPr>
+      <w:rFonts w:ascii="Arial" w:hAnsi="Arial" w:cs="OpenSymbol"/>
+      <w:sz w:val="24"/>
+    </w:rPr>
+  </w:style>
+  <w:style w:type="character" w:styleId="ListLabel29">
+    <w:name w:val="ListLabel 29"/>
+    <w:qFormat/>
+    <w:rPr>
+      <w:rFonts w:cs="OpenSymbol"/>
+    </w:rPr>
+  </w:style>
+  <w:style w:type="character" w:styleId="ListLabel30">
+    <w:name w:val="ListLabel 30"/>
+    <w:qFormat/>
+    <w:rPr>
+      <w:rFonts w:cs="OpenSymbol"/>
+    </w:rPr>
+  </w:style>
+  <w:style w:type="character" w:styleId="ListLabel31">
+    <w:name w:val="ListLabel 31"/>
+    <w:qFormat/>
+    <w:rPr>
+      <w:rFonts w:cs="OpenSymbol"/>
+    </w:rPr>
+  </w:style>
+  <w:style w:type="character" w:styleId="ListLabel32">
+    <w:name w:val="ListLabel 32"/>
+    <w:qFormat/>
+    <w:rPr>
+      <w:rFonts w:cs="OpenSymbol"/>
+    </w:rPr>
+  </w:style>
+  <w:style w:type="character" w:styleId="ListLabel33">
+    <w:name w:val="ListLabel 33"/>
+    <w:qFormat/>
+    <w:rPr>
+      <w:rFonts w:cs="OpenSymbol"/>
+    </w:rPr>
+  </w:style>
+  <w:style w:type="character" w:styleId="ListLabel34">
+    <w:name w:val="ListLabel 34"/>
+    <w:qFormat/>
+    <w:rPr>
+      <w:rFonts w:cs="OpenSymbol"/>
+    </w:rPr>
+  </w:style>
+  <w:style w:type="character" w:styleId="ListLabel35">
+    <w:name w:val="ListLabel 35"/>
+    <w:qFormat/>
+    <w:rPr>
+      <w:rFonts w:cs="OpenSymbol"/>
+    </w:rPr>
+  </w:style>
+  <w:style w:type="character" w:styleId="ListLabel36">
+    <w:name w:val="ListLabel 36"/>
+    <w:qFormat/>
+    <w:rPr>
+      <w:rFonts w:cs="OpenSymbol"/>
+    </w:rPr>
+  </w:style>
   <w:style w:type="paragraph" w:styleId="Heading">
     <w:name w:val="Heading"/>
     <w:basedOn w:val="Normal"/>

</xml_diff>